<commit_message>
Minor updates to the Design doc
</commit_message>
<xml_diff>
--- a/1 Design Doc MusoPlan.docx
+++ b/1 Design Doc MusoPlan.docx
@@ -33,55 +33,33 @@
     </w:p>
     <w:p>
       <w:pPr>
-        <w:rPr>
-          <w:rFonts w:ascii="Tahoma" w:eastAsia="Tahoma" w:hAnsi="Tahoma" w:cs="Tahoma"/>
-        </w:rPr>
+        <w:pStyle w:val="NoSpacing"/>
       </w:pPr>
       <w:bookmarkStart w:id="1" w:name="_s6emrmi9v87j"/>
       <w:bookmarkEnd w:id="1"/>
       <w:r>
-        <w:rPr>
-          <w:rFonts w:ascii="Tahoma" w:eastAsia="Tahoma" w:hAnsi="Tahoma" w:cs="Tahoma"/>
-        </w:rPr>
         <w:t xml:space="preserve">Written by – </w:t>
       </w:r>
       <w:proofErr w:type="spellStart"/>
       <w:r>
-        <w:rPr>
-          <w:rFonts w:ascii="Tahoma" w:eastAsia="Tahoma" w:hAnsi="Tahoma" w:cs="Tahoma"/>
-        </w:rPr>
         <w:t>Smita</w:t>
       </w:r>
       <w:proofErr w:type="spellEnd"/>
       <w:r>
-        <w:rPr>
-          <w:rFonts w:ascii="Tahoma" w:eastAsia="Tahoma" w:hAnsi="Tahoma" w:cs="Tahoma"/>
-        </w:rPr>
         <w:t xml:space="preserve"> Jacob</w:t>
       </w:r>
     </w:p>
     <w:p>
       <w:pPr>
-        <w:rPr>
-          <w:rFonts w:ascii="Tahoma" w:eastAsia="Tahoma" w:hAnsi="Tahoma" w:cs="Tahoma"/>
-        </w:rPr>
-      </w:pPr>
-      <w:r>
-        <w:rPr>
-          <w:rFonts w:ascii="Tahoma" w:eastAsia="Tahoma" w:hAnsi="Tahoma" w:cs="Tahoma"/>
-        </w:rPr>
+        <w:pStyle w:val="NoSpacing"/>
+      </w:pPr>
+      <w:r>
         <w:t>Date – 2</w:t>
       </w:r>
       <w:r>
-        <w:rPr>
-          <w:rFonts w:ascii="Tahoma" w:eastAsia="Tahoma" w:hAnsi="Tahoma" w:cs="Tahoma"/>
-        </w:rPr>
         <w:t>5 Aug</w:t>
       </w:r>
       <w:r>
-        <w:rPr>
-          <w:rFonts w:ascii="Tahoma" w:eastAsia="Tahoma" w:hAnsi="Tahoma" w:cs="Tahoma"/>
-        </w:rPr>
         <w:t xml:space="preserve"> 2021</w:t>
       </w:r>
     </w:p>
@@ -488,19 +466,35 @@
           <w:rFonts w:ascii="Tahoma" w:eastAsia="Tahoma" w:hAnsi="Tahoma" w:cs="Tahoma"/>
         </w:rPr>
       </w:pPr>
-      <w:proofErr w:type="gramStart"/>
-      <w:r>
-        <w:rPr>
-          <w:rFonts w:ascii="Tahoma" w:eastAsia="Tahoma" w:hAnsi="Tahoma" w:cs="Tahoma"/>
-        </w:rPr>
-        <w:t>●  Class</w:t>
-      </w:r>
-      <w:proofErr w:type="gramEnd"/>
-      <w:r>
-        <w:rPr>
-          <w:rFonts w:ascii="Tahoma" w:eastAsia="Tahoma" w:hAnsi="Tahoma" w:cs="Tahoma"/>
-        </w:rPr>
-        <w:t xml:space="preserve"> descriptions :</w:t>
+      <w:r>
+        <w:rPr>
+          <w:rFonts w:ascii="Tahoma" w:eastAsia="Tahoma" w:hAnsi="Tahoma" w:cs="Tahoma"/>
+        </w:rPr>
+        <w:t>● Class</w:t>
+      </w:r>
+      <w:r>
+        <w:rPr>
+          <w:rFonts w:ascii="Tahoma" w:eastAsia="Tahoma" w:hAnsi="Tahoma" w:cs="Tahoma"/>
+        </w:rPr>
+        <w:t xml:space="preserve"> </w:t>
+      </w:r>
+      <w:r>
+        <w:rPr>
+          <w:rFonts w:ascii="Tahoma" w:eastAsia="Tahoma" w:hAnsi="Tahoma" w:cs="Tahoma"/>
+        </w:rPr>
+        <w:t>descriptions</w:t>
+      </w:r>
+      <w:r>
+        <w:rPr>
+          <w:rFonts w:ascii="Tahoma" w:eastAsia="Tahoma" w:hAnsi="Tahoma" w:cs="Tahoma"/>
+        </w:rPr>
+        <w:t xml:space="preserve"> and Class relationships</w:t>
+      </w:r>
+      <w:r>
+        <w:rPr>
+          <w:rFonts w:ascii="Tahoma" w:eastAsia="Tahoma" w:hAnsi="Tahoma" w:cs="Tahoma"/>
+        </w:rPr>
+        <w:t>:</w:t>
       </w:r>
     </w:p>
     <w:p>
@@ -516,19 +510,23 @@
         </w:rPr>
         <w:t xml:space="preserve">Define a Super class </w:t>
       </w:r>
-      <w:proofErr w:type="gramStart"/>
-      <w:r>
-        <w:rPr>
-          <w:rFonts w:ascii="Tahoma" w:eastAsia="Tahoma" w:hAnsi="Tahoma" w:cs="Tahoma"/>
-        </w:rPr>
-        <w:t>‘ Musician</w:t>
-      </w:r>
-      <w:proofErr w:type="gramEnd"/>
-      <w:r>
-        <w:rPr>
-          <w:rFonts w:ascii="Tahoma" w:eastAsia="Tahoma" w:hAnsi="Tahoma" w:cs="Tahoma"/>
-        </w:rPr>
-        <w:t xml:space="preserve"> ‘ with </w:t>
+      <w:r>
+        <w:rPr>
+          <w:rFonts w:ascii="Tahoma" w:eastAsia="Tahoma" w:hAnsi="Tahoma" w:cs="Tahoma"/>
+        </w:rPr>
+        <w:t>‘Musician</w:t>
+      </w:r>
+      <w:r>
+        <w:rPr>
+          <w:rFonts w:ascii="Tahoma" w:eastAsia="Tahoma" w:hAnsi="Tahoma" w:cs="Tahoma"/>
+        </w:rPr>
+        <w:t>’</w:t>
+      </w:r>
+      <w:r>
+        <w:rPr>
+          <w:rFonts w:ascii="Tahoma" w:eastAsia="Tahoma" w:hAnsi="Tahoma" w:cs="Tahoma"/>
+        </w:rPr>
+        <w:t xml:space="preserve"> with </w:t>
       </w:r>
       <w:r>
         <w:rPr>
@@ -742,6 +740,7 @@
         <w:rPr>
           <w:rFonts w:ascii="Tahoma" w:eastAsia="Tahoma" w:hAnsi="Tahoma" w:cs="Tahoma"/>
         </w:rPr>
+        <w:lastRenderedPageBreak/>
         <w:t>-name</w:t>
       </w:r>
       <w:r>
@@ -769,29 +768,70 @@
         <w:rPr>
           <w:rFonts w:ascii="Tahoma" w:eastAsia="Tahoma" w:hAnsi="Tahoma" w:cs="Tahoma"/>
         </w:rPr>
+        <w:t xml:space="preserve"> (inherited from ‘Musician’)</w:t>
+      </w:r>
+    </w:p>
+    <w:p>
+      <w:pPr>
+        <w:pStyle w:val="NoSpacing"/>
+        <w:ind w:left="1440"/>
+        <w:rPr>
+          <w:rFonts w:ascii="Tahoma" w:eastAsia="Tahoma" w:hAnsi="Tahoma" w:cs="Tahoma"/>
+        </w:rPr>
+      </w:pPr>
+      <w:r>
+        <w:rPr>
+          <w:rFonts w:ascii="Tahoma" w:eastAsia="Tahoma" w:hAnsi="Tahoma" w:cs="Tahoma"/>
+        </w:rPr>
+        <w:t>-hourly rate</w:t>
+      </w:r>
+      <w:r>
+        <w:rPr>
+          <w:rFonts w:ascii="Tahoma" w:eastAsia="Tahoma" w:hAnsi="Tahoma" w:cs="Tahoma"/>
+        </w:rPr>
+        <w:t xml:space="preserve"> (inherited from ‘Musician’)</w:t>
+      </w:r>
+    </w:p>
+    <w:p>
+      <w:pPr>
+        <w:pStyle w:val="NoSpacing"/>
+        <w:ind w:firstLine="720"/>
+        <w:rPr>
+          <w:rFonts w:ascii="Tahoma" w:eastAsia="Tahoma" w:hAnsi="Tahoma" w:cs="Tahoma"/>
+        </w:rPr>
+      </w:pPr>
+      <w:r>
+        <w:rPr>
+          <w:rFonts w:ascii="Tahoma" w:eastAsia="Tahoma" w:hAnsi="Tahoma" w:cs="Tahoma"/>
+        </w:rPr>
+        <w:t>M</w:t>
+      </w:r>
+      <w:r>
+        <w:rPr>
+          <w:rFonts w:ascii="Tahoma" w:eastAsia="Tahoma" w:hAnsi="Tahoma" w:cs="Tahoma"/>
+        </w:rPr>
+        <w:t>ethods</w:t>
+      </w:r>
+      <w:r>
+        <w:rPr>
+          <w:rFonts w:ascii="Tahoma" w:eastAsia="Tahoma" w:hAnsi="Tahoma" w:cs="Tahoma"/>
+        </w:rPr>
+        <w:t>:</w:t>
+      </w:r>
+      <w:r>
+        <w:rPr>
+          <w:rFonts w:ascii="Tahoma" w:eastAsia="Tahoma" w:hAnsi="Tahoma" w:cs="Tahoma"/>
+        </w:rPr>
         <w:t xml:space="preserve"> </w:t>
       </w:r>
-      <w:r>
-        <w:rPr>
-          <w:rFonts w:ascii="Tahoma" w:eastAsia="Tahoma" w:hAnsi="Tahoma" w:cs="Tahoma"/>
-        </w:rPr>
-        <w:t>(inherited from ‘Musician’)</w:t>
-      </w:r>
-    </w:p>
-    <w:p>
-      <w:pPr>
-        <w:pStyle w:val="NoSpacing"/>
-        <w:ind w:left="1440"/>
-        <w:rPr>
-          <w:rFonts w:ascii="Tahoma" w:eastAsia="Tahoma" w:hAnsi="Tahoma" w:cs="Tahoma"/>
-        </w:rPr>
-      </w:pPr>
-      <w:r>
-        <w:rPr>
-          <w:rFonts w:ascii="Tahoma" w:eastAsia="Tahoma" w:hAnsi="Tahoma" w:cs="Tahoma"/>
-        </w:rPr>
-        <w:t>-hourly rate</w:t>
-      </w:r>
+    </w:p>
+    <w:p>
+      <w:pPr>
+        <w:pStyle w:val="NoSpacing"/>
+        <w:rPr>
+          <w:rFonts w:ascii="Tahoma" w:eastAsia="Tahoma" w:hAnsi="Tahoma" w:cs="Tahoma"/>
+        </w:rPr>
+      </w:pPr>
       <w:r>
         <w:rPr>
           <w:rFonts w:ascii="Tahoma" w:eastAsia="Tahoma" w:hAnsi="Tahoma" w:cs="Tahoma"/>
@@ -802,59 +842,6 @@
         <w:rPr>
           <w:rFonts w:ascii="Tahoma" w:eastAsia="Tahoma" w:hAnsi="Tahoma" w:cs="Tahoma"/>
         </w:rPr>
-        <w:t>(inherited from ‘Musician’)</w:t>
-      </w:r>
-    </w:p>
-    <w:p>
-      <w:pPr>
-        <w:pStyle w:val="NoSpacing"/>
-        <w:ind w:firstLine="720"/>
-        <w:rPr>
-          <w:rFonts w:ascii="Tahoma" w:eastAsia="Tahoma" w:hAnsi="Tahoma" w:cs="Tahoma"/>
-        </w:rPr>
-      </w:pPr>
-      <w:r>
-        <w:rPr>
-          <w:rFonts w:ascii="Tahoma" w:eastAsia="Tahoma" w:hAnsi="Tahoma" w:cs="Tahoma"/>
-        </w:rPr>
-        <w:t>M</w:t>
-      </w:r>
-      <w:r>
-        <w:rPr>
-          <w:rFonts w:ascii="Tahoma" w:eastAsia="Tahoma" w:hAnsi="Tahoma" w:cs="Tahoma"/>
-        </w:rPr>
-        <w:t>ethods</w:t>
-      </w:r>
-      <w:r>
-        <w:rPr>
-          <w:rFonts w:ascii="Tahoma" w:eastAsia="Tahoma" w:hAnsi="Tahoma" w:cs="Tahoma"/>
-        </w:rPr>
-        <w:t>:</w:t>
-      </w:r>
-      <w:r>
-        <w:rPr>
-          <w:rFonts w:ascii="Tahoma" w:eastAsia="Tahoma" w:hAnsi="Tahoma" w:cs="Tahoma"/>
-        </w:rPr>
-        <w:t xml:space="preserve"> </w:t>
-      </w:r>
-    </w:p>
-    <w:p>
-      <w:pPr>
-        <w:pStyle w:val="NoSpacing"/>
-        <w:rPr>
-          <w:rFonts w:ascii="Tahoma" w:eastAsia="Tahoma" w:hAnsi="Tahoma" w:cs="Tahoma"/>
-        </w:rPr>
-      </w:pPr>
-      <w:r>
-        <w:rPr>
-          <w:rFonts w:ascii="Tahoma" w:eastAsia="Tahoma" w:hAnsi="Tahoma" w:cs="Tahoma"/>
-        </w:rPr>
-        <w:t xml:space="preserve"> </w:t>
-      </w:r>
-      <w:r>
-        <w:rPr>
-          <w:rFonts w:ascii="Tahoma" w:eastAsia="Tahoma" w:hAnsi="Tahoma" w:cs="Tahoma"/>
-        </w:rPr>
         <w:tab/>
       </w:r>
       <w:r>
@@ -879,13 +866,7 @@
         <w:rPr>
           <w:rFonts w:ascii="Tahoma" w:eastAsia="Tahoma" w:hAnsi="Tahoma" w:cs="Tahoma"/>
         </w:rPr>
-        <w:t xml:space="preserve"> properties </w:t>
-      </w:r>
-      <w:r>
-        <w:rPr>
-          <w:rFonts w:ascii="Tahoma" w:eastAsia="Tahoma" w:hAnsi="Tahoma" w:cs="Tahoma"/>
-        </w:rPr>
-        <w:t>(inherited from ‘Musician’)</w:t>
+        <w:t xml:space="preserve"> properties (inherited from ‘Musician’)</w:t>
       </w:r>
     </w:p>
     <w:p>
@@ -918,43 +899,7 @@
         <w:rPr>
           <w:rFonts w:ascii="Tahoma" w:eastAsia="Tahoma" w:hAnsi="Tahoma" w:cs="Tahoma"/>
         </w:rPr>
-        <w:t xml:space="preserve">/ </w:t>
-      </w:r>
-      <w:r>
-        <w:rPr>
-          <w:rFonts w:ascii="Tahoma" w:eastAsia="Tahoma" w:hAnsi="Tahoma" w:cs="Tahoma"/>
-        </w:rPr>
-        <w:t>Bassist</w:t>
-      </w:r>
-      <w:r>
-        <w:rPr>
-          <w:rFonts w:ascii="Tahoma" w:eastAsia="Tahoma" w:hAnsi="Tahoma" w:cs="Tahoma"/>
-        </w:rPr>
-        <w:t>/</w:t>
-      </w:r>
-      <w:r>
-        <w:rPr>
-          <w:rFonts w:ascii="Tahoma" w:eastAsia="Tahoma" w:hAnsi="Tahoma" w:cs="Tahoma"/>
-        </w:rPr>
-        <w:t xml:space="preserve"> Percussionist</w:t>
-      </w:r>
-      <w:r>
-        <w:rPr>
-          <w:rFonts w:ascii="Tahoma" w:eastAsia="Tahoma" w:hAnsi="Tahoma" w:cs="Tahoma"/>
-        </w:rPr>
-        <w:t>/</w:t>
-      </w:r>
-      <w:r>
-        <w:rPr>
-          <w:rFonts w:ascii="Tahoma" w:eastAsia="Tahoma" w:hAnsi="Tahoma" w:cs="Tahoma"/>
-        </w:rPr>
-        <w:t xml:space="preserve"> Flautis</w:t>
-      </w:r>
-      <w:r>
-        <w:rPr>
-          <w:rFonts w:ascii="Tahoma" w:eastAsia="Tahoma" w:hAnsi="Tahoma" w:cs="Tahoma"/>
-        </w:rPr>
-        <w:t>t)</w:t>
+        <w:t>/ Bassist/ Percussionist/ Flautist)</w:t>
       </w:r>
     </w:p>
     <w:p>
@@ -1055,7 +1000,49 @@
         <w:rPr>
           <w:rFonts w:ascii="Tahoma" w:eastAsia="Tahoma" w:hAnsi="Tahoma" w:cs="Tahoma"/>
         </w:rPr>
-        <w:t xml:space="preserve">Define ‘Troupe’ as a map </w:t>
+        <w:t xml:space="preserve">So, while each child class has properties similar to the super </w:t>
+      </w:r>
+      <w:proofErr w:type="gramStart"/>
+      <w:r>
+        <w:rPr>
+          <w:rFonts w:ascii="Tahoma" w:eastAsia="Tahoma" w:hAnsi="Tahoma" w:cs="Tahoma"/>
+        </w:rPr>
+        <w:t>class</w:t>
+      </w:r>
+      <w:proofErr w:type="gramEnd"/>
+      <w:r>
+        <w:rPr>
+          <w:rFonts w:ascii="Tahoma" w:eastAsia="Tahoma" w:hAnsi="Tahoma" w:cs="Tahoma"/>
+        </w:rPr>
+        <w:t xml:space="preserve"> they have an additional property that changes value from one child class to another.</w:t>
+      </w:r>
+    </w:p>
+    <w:p>
+      <w:pPr>
+        <w:pStyle w:val="NoSpacing"/>
+        <w:rPr>
+          <w:rFonts w:ascii="Tahoma" w:eastAsia="Tahoma" w:hAnsi="Tahoma" w:cs="Tahoma"/>
+        </w:rPr>
+      </w:pPr>
+    </w:p>
+    <w:p>
+      <w:pPr>
+        <w:pStyle w:val="NoSpacing"/>
+        <w:rPr>
+          <w:rFonts w:ascii="Tahoma" w:eastAsia="Tahoma" w:hAnsi="Tahoma" w:cs="Tahoma"/>
+        </w:rPr>
+      </w:pPr>
+      <w:r>
+        <w:rPr>
+          <w:rFonts w:ascii="Tahoma" w:eastAsia="Tahoma" w:hAnsi="Tahoma" w:cs="Tahoma"/>
+        </w:rPr>
+        <w:t>Next, we d</w:t>
+      </w:r>
+      <w:r>
+        <w:rPr>
+          <w:rFonts w:ascii="Tahoma" w:eastAsia="Tahoma" w:hAnsi="Tahoma" w:cs="Tahoma"/>
+        </w:rPr>
+        <w:t xml:space="preserve">efine ‘Troupe’ as a map </w:t>
       </w:r>
       <w:r>
         <w:rPr>
@@ -2126,20 +2113,43 @@
         <w:rPr>
           <w:rFonts w:ascii="Tahoma" w:eastAsia="Tahoma" w:hAnsi="Tahoma" w:cs="Tahoma"/>
         </w:rPr>
-        <w:t>The waterfall development method is being used for this project. We are progressing sequentially from planning, analysis, design, development, testing, implementation, and maintenance phases.</w:t>
-      </w:r>
-    </w:p>
-    <w:p>
-      <w:pPr>
-        <w:rPr>
-          <w:rFonts w:ascii="Tahoma" w:eastAsia="Tahoma" w:hAnsi="Tahoma" w:cs="Tahoma"/>
-        </w:rPr>
-      </w:pPr>
-      <w:r>
-        <w:rPr>
-          <w:rFonts w:ascii="Tahoma" w:eastAsia="Tahoma" w:hAnsi="Tahoma" w:cs="Tahoma"/>
-        </w:rPr>
-        <w:t xml:space="preserve">  </w:t>
+        <w:t xml:space="preserve">We are following the </w:t>
+      </w:r>
+      <w:r>
+        <w:rPr>
+          <w:rFonts w:ascii="Tahoma" w:eastAsia="Tahoma" w:hAnsi="Tahoma" w:cs="Tahoma"/>
+        </w:rPr>
+        <w:t xml:space="preserve">waterfall development method for this project. </w:t>
+      </w:r>
+      <w:r>
+        <w:rPr>
+          <w:rFonts w:ascii="Tahoma" w:eastAsia="Tahoma" w:hAnsi="Tahoma" w:cs="Tahoma"/>
+        </w:rPr>
+        <w:t>This means, w</w:t>
+      </w:r>
+      <w:r>
+        <w:rPr>
+          <w:rFonts w:ascii="Tahoma" w:eastAsia="Tahoma" w:hAnsi="Tahoma" w:cs="Tahoma"/>
+        </w:rPr>
+        <w:t xml:space="preserve">e </w:t>
+      </w:r>
+      <w:r>
+        <w:rPr>
+          <w:rFonts w:ascii="Tahoma" w:eastAsia="Tahoma" w:hAnsi="Tahoma" w:cs="Tahoma"/>
+        </w:rPr>
+        <w:t>would be</w:t>
+      </w:r>
+      <w:r>
+        <w:rPr>
+          <w:rFonts w:ascii="Tahoma" w:eastAsia="Tahoma" w:hAnsi="Tahoma" w:cs="Tahoma"/>
+        </w:rPr>
+        <w:t xml:space="preserve"> progressing sequentially from planning, analysis, design, development, testing, implementation, and maintenance ph</w:t>
+      </w:r>
+      <w:r>
+        <w:rPr>
+          <w:rFonts w:ascii="Tahoma" w:eastAsia="Tahoma" w:hAnsi="Tahoma" w:cs="Tahoma"/>
+        </w:rPr>
+        <w:t>ases.</w:t>
       </w:r>
     </w:p>
     <w:sectPr>

</xml_diff>